<commit_message>
docs tablas, pruebas maria
</commit_message>
<xml_diff>
--- a/Docs/Observaciones-Lab 7.docx
+++ b/Docs/Observaciones-Lab 7.docx
@@ -44,7 +44,7 @@
           <w:noProof w:val="0"/>
           <w:lang w:val="es-CO"/>
         </w:rPr>
-        <w:t xml:space="preserve">1 Cod </w:t>
+        <w:t xml:space="preserve">1 </w:t>
       </w:r>
       <w:proofErr w:type="spellStart"/>
       <w:r>
@@ -52,9 +52,16 @@
           <w:noProof w:val="0"/>
           <w:lang w:val="es-CO"/>
         </w:rPr>
-        <w:t>XXXX</w:t>
+        <w:t>Cod</w:t>
       </w:r>
       <w:proofErr w:type="spellEnd"/>
+      <w:r>
+        <w:rPr>
+          <w:noProof w:val="0"/>
+          <w:lang w:val="es-CO"/>
+        </w:rPr>
+        <w:t xml:space="preserve"> XXXX</w:t>
+      </w:r>
     </w:p>
     <w:p>
       <w:pPr>
@@ -77,7 +84,7 @@
           <w:noProof w:val="0"/>
           <w:lang w:val="es-CO"/>
         </w:rPr>
-        <w:t xml:space="preserve">2 Cod </w:t>
+        <w:t xml:space="preserve">2 </w:t>
       </w:r>
       <w:proofErr w:type="spellStart"/>
       <w:r>
@@ -85,9 +92,16 @@
           <w:noProof w:val="0"/>
           <w:lang w:val="es-CO"/>
         </w:rPr>
-        <w:t>XXXX</w:t>
+        <w:t>Cod</w:t>
       </w:r>
       <w:proofErr w:type="spellEnd"/>
+      <w:r>
+        <w:rPr>
+          <w:noProof w:val="0"/>
+          <w:lang w:val="es-CO"/>
+        </w:rPr>
+        <w:t xml:space="preserve"> XXXX</w:t>
+      </w:r>
     </w:p>
     <w:p>
       <w:pPr>
@@ -244,6 +258,14 @@
                 <w:lang w:val="es-CO"/>
               </w:rPr>
             </w:pPr>
+            <w:r>
+              <w:rPr>
+                <w:rFonts w:ascii="Dax-Regular" w:hAnsi="Dax-Regular"/>
+                <w:noProof w:val="0"/>
+                <w:lang w:val="es-419"/>
+              </w:rPr>
+              <w:t>Procesador 1,4 GHz Intel Core i5 de dos núcleos</w:t>
+            </w:r>
           </w:p>
         </w:tc>
         <w:tc>
@@ -257,9 +279,15 @@
               <w:rPr>
                 <w:rFonts w:ascii="Dax-Regular" w:hAnsi="Dax-Regular"/>
                 <w:noProof w:val="0"/>
-                <w:lang w:val="es-CO"/>
-              </w:rPr>
-            </w:pPr>
+              </w:rPr>
+            </w:pPr>
+            <w:r>
+              <w:rPr>
+                <w:rFonts w:ascii="Dax-Regular" w:hAnsi="Dax-Regular"/>
+                <w:noProof w:val="0"/>
+              </w:rPr>
+              <w:t>2.3 GHz Dual-Core Intel Core i5</w:t>
+            </w:r>
           </w:p>
         </w:tc>
       </w:tr>
@@ -305,6 +333,14 @@
                 <w:lang w:val="es-CO"/>
               </w:rPr>
             </w:pPr>
+            <w:r>
+              <w:rPr>
+                <w:rFonts w:ascii="Dax-Regular" w:hAnsi="Dax-Regular"/>
+                <w:noProof w:val="0"/>
+                <w:lang w:val="es-419"/>
+              </w:rPr>
+              <w:t>Memoria 4 GB 1600 MHz DDR3</w:t>
+            </w:r>
           </w:p>
         </w:tc>
         <w:tc>
@@ -321,6 +357,14 @@
                 <w:lang w:val="es-CO"/>
               </w:rPr>
             </w:pPr>
+            <w:r>
+              <w:rPr>
+                <w:rFonts w:ascii="Dax-Regular" w:hAnsi="Dax-Regular"/>
+                <w:noProof w:val="0"/>
+                <w:lang w:val="es-419"/>
+              </w:rPr>
+              <w:t>8 GB 2133 MHz LPDDR3</w:t>
+            </w:r>
           </w:p>
         </w:tc>
       </w:tr>
@@ -367,6 +411,22 @@
                 <w:lang w:val="es-CO"/>
               </w:rPr>
             </w:pPr>
+            <w:r>
+              <w:rPr>
+                <w:rFonts w:ascii="Dax-Regular" w:hAnsi="Dax-Regular"/>
+                <w:noProof w:val="0"/>
+                <w:lang w:val="es-419"/>
+              </w:rPr>
+              <w:t>macOS Big Sur 11.</w:t>
+            </w:r>
+            <w:r>
+              <w:rPr>
+                <w:rFonts w:ascii="Dax-Regular" w:hAnsi="Dax-Regular"/>
+                <w:noProof w:val="0"/>
+                <w:lang w:val="es-419"/>
+              </w:rPr>
+              <w:t>1</w:t>
+            </w:r>
           </w:p>
         </w:tc>
         <w:tc>
@@ -384,6 +444,14 @@
                 <w:lang w:val="es-CO"/>
               </w:rPr>
             </w:pPr>
+            <w:r>
+              <w:rPr>
+                <w:rFonts w:ascii="Dax-Regular" w:hAnsi="Dax-Regular"/>
+                <w:noProof w:val="0"/>
+                <w:lang w:val="es-419"/>
+              </w:rPr>
+              <w:t>macOS Big Sur 11.2.1</w:t>
+            </w:r>
           </w:p>
         </w:tc>
       </w:tr>
@@ -750,7 +818,29 @@
                 <w:noProof w:val="0"/>
                 <w:color w:val="000000"/>
               </w:rPr>
-              <w:t xml:space="preserve"> [ms]</w:t>
+              <w:t xml:space="preserve"> [</w:t>
+            </w:r>
+            <w:proofErr w:type="spellStart"/>
+            <w:r>
+              <w:rPr>
+                <w:rFonts w:ascii="Calibri" w:eastAsia="Times New Roman" w:hAnsi="Calibri" w:cs="Calibri"/>
+                <w:b/>
+                <w:bCs/>
+                <w:noProof w:val="0"/>
+                <w:color w:val="000000"/>
+              </w:rPr>
+              <w:t>ms</w:t>
+            </w:r>
+            <w:proofErr w:type="spellEnd"/>
+            <w:r>
+              <w:rPr>
+                <w:rFonts w:ascii="Calibri" w:eastAsia="Times New Roman" w:hAnsi="Calibri" w:cs="Calibri"/>
+                <w:b/>
+                <w:bCs/>
+                <w:noProof w:val="0"/>
+                <w:color w:val="000000"/>
+              </w:rPr>
+              <w:t>]</w:t>
             </w:r>
           </w:p>
         </w:tc>
@@ -1359,7 +1449,29 @@
                 <w:noProof w:val="0"/>
                 <w:color w:val="000000"/>
               </w:rPr>
-              <w:t xml:space="preserve"> [ms]</w:t>
+              <w:t xml:space="preserve"> [</w:t>
+            </w:r>
+            <w:proofErr w:type="spellStart"/>
+            <w:r>
+              <w:rPr>
+                <w:rFonts w:ascii="Calibri" w:eastAsia="Times New Roman" w:hAnsi="Calibri" w:cs="Calibri"/>
+                <w:b/>
+                <w:bCs/>
+                <w:noProof w:val="0"/>
+                <w:color w:val="000000"/>
+              </w:rPr>
+              <w:t>ms</w:t>
+            </w:r>
+            <w:proofErr w:type="spellEnd"/>
+            <w:r>
+              <w:rPr>
+                <w:rFonts w:ascii="Calibri" w:eastAsia="Times New Roman" w:hAnsi="Calibri" w:cs="Calibri"/>
+                <w:b/>
+                <w:bCs/>
+                <w:noProof w:val="0"/>
+                <w:color w:val="000000"/>
+              </w:rPr>
+              <w:t>]</w:t>
             </w:r>
           </w:p>
         </w:tc>
@@ -2124,7 +2236,29 @@
                 <w:noProof w:val="0"/>
                 <w:color w:val="000000"/>
               </w:rPr>
-              <w:t xml:space="preserve"> [ms]</w:t>
+              <w:t xml:space="preserve"> [</w:t>
+            </w:r>
+            <w:proofErr w:type="spellStart"/>
+            <w:r>
+              <w:rPr>
+                <w:rFonts w:ascii="Calibri" w:eastAsia="Times New Roman" w:hAnsi="Calibri" w:cs="Calibri"/>
+                <w:b/>
+                <w:bCs/>
+                <w:noProof w:val="0"/>
+                <w:color w:val="000000"/>
+              </w:rPr>
+              <w:t>ms</w:t>
+            </w:r>
+            <w:proofErr w:type="spellEnd"/>
+            <w:r>
+              <w:rPr>
+                <w:rFonts w:ascii="Calibri" w:eastAsia="Times New Roman" w:hAnsi="Calibri" w:cs="Calibri"/>
+                <w:b/>
+                <w:bCs/>
+                <w:noProof w:val="0"/>
+                <w:color w:val="000000"/>
+              </w:rPr>
+              <w:t>]</w:t>
             </w:r>
           </w:p>
         </w:tc>
@@ -2400,6 +2534,7 @@
         <w:rPr>
           <w:lang w:val="es-CO"/>
         </w:rPr>
+        <w:lastRenderedPageBreak/>
         <w:t xml:space="preserve">Tabla </w:t>
       </w:r>
       <w:r>
@@ -2601,7 +2736,6 @@
                 <w:noProof w:val="0"/>
                 <w:color w:val="000000"/>
               </w:rPr>
-              <w:lastRenderedPageBreak/>
               <w:t>Factor de Carga (CHAINING)</w:t>
             </w:r>
           </w:p>
@@ -2744,7 +2878,29 @@
                 <w:noProof w:val="0"/>
                 <w:color w:val="000000"/>
               </w:rPr>
-              <w:t xml:space="preserve"> [ms]</w:t>
+              <w:t xml:space="preserve"> [</w:t>
+            </w:r>
+            <w:proofErr w:type="spellStart"/>
+            <w:r>
+              <w:rPr>
+                <w:rFonts w:ascii="Calibri" w:eastAsia="Times New Roman" w:hAnsi="Calibri" w:cs="Calibri"/>
+                <w:b/>
+                <w:bCs/>
+                <w:noProof w:val="0"/>
+                <w:color w:val="000000"/>
+              </w:rPr>
+              <w:t>ms</w:t>
+            </w:r>
+            <w:proofErr w:type="spellEnd"/>
+            <w:r>
+              <w:rPr>
+                <w:rFonts w:ascii="Calibri" w:eastAsia="Times New Roman" w:hAnsi="Calibri" w:cs="Calibri"/>
+                <w:b/>
+                <w:bCs/>
+                <w:noProof w:val="0"/>
+                <w:color w:val="000000"/>
+              </w:rPr>
+              <w:t>]</w:t>
             </w:r>
           </w:p>
         </w:tc>
@@ -3236,7 +3392,6 @@
           <w:lang w:val="es-419"/>
         </w:rPr>
       </w:pPr>
-      <w:proofErr w:type="gramStart"/>
       <w:r>
         <w:rPr>
           <w:rFonts w:ascii="Dax-Regular" w:hAnsi="Dax-Regular"/>
@@ -3265,16 +3420,7 @@
           <w:bCs/>
           <w:lang w:val="es-419"/>
         </w:rPr>
-        <w:t>time.</w:t>
-      </w:r>
-      <w:proofErr w:type="gramEnd"/>
-      <w:r>
-        <w:rPr>
-          <w:b/>
-          <w:bCs/>
-          <w:lang w:val="es-419"/>
-        </w:rPr>
-        <w:t>perf_counter()</w:t>
+        <w:t>time.perf_counter()</w:t>
       </w:r>
       <w:r>
         <w:rPr>
@@ -5577,12 +5723,9 @@
 </file>
 
 <file path=customXml/item1.xml><?xml version="1.0" encoding="utf-8"?>
-<?mso-contentType ?>
-<FormTemplates xmlns="http://schemas.microsoft.com/sharepoint/v3/contenttype/forms">
-  <Display>DocumentLibraryForm</Display>
-  <Edit>DocumentLibraryForm</Edit>
-  <New>DocumentLibraryForm</New>
-</FormTemplates>
+<p:properties xmlns:p="http://schemas.microsoft.com/office/2006/metadata/properties" xmlns:xsi="http://www.w3.org/2001/XMLSchema-instance" xmlns:pc="http://schemas.microsoft.com/office/infopath/2007/PartnerControls">
+  <documentManagement/>
+</p:properties>
 </file>
 
 <file path=customXml/item2.xml><?xml version="1.0" encoding="utf-8"?>
@@ -5797,15 +5940,19 @@
 </file>
 
 <file path=customXml/item3.xml><?xml version="1.0" encoding="utf-8"?>
-<p:properties xmlns:p="http://schemas.microsoft.com/office/2006/metadata/properties" xmlns:xsi="http://www.w3.org/2001/XMLSchema-instance" xmlns:pc="http://schemas.microsoft.com/office/infopath/2007/PartnerControls">
-  <documentManagement/>
-</p:properties>
+<?mso-contentType ?>
+<FormTemplates xmlns="http://schemas.microsoft.com/sharepoint/v3/contenttype/forms">
+  <Display>DocumentLibraryForm</Display>
+  <Edit>DocumentLibraryForm</Edit>
+  <New>DocumentLibraryForm</New>
+</FormTemplates>
 </file>
 
 <file path=customXml/itemProps1.xml><?xml version="1.0" encoding="utf-8"?>
-<ds:datastoreItem xmlns:ds="http://schemas.openxmlformats.org/officeDocument/2006/customXml" ds:itemID="{1F59EA8B-1FA8-40D2-A8B0-61B9CE1E4579}">
+<ds:datastoreItem xmlns:ds="http://schemas.openxmlformats.org/officeDocument/2006/customXml" ds:itemID="{8542EACB-7939-45C8-99C3-B6897CA7A7EF}">
   <ds:schemaRefs>
-    <ds:schemaRef ds:uri="http://schemas.microsoft.com/sharepoint/v3/contenttype/forms"/>
+    <ds:schemaRef ds:uri="http://schemas.microsoft.com/office/2006/metadata/properties"/>
+    <ds:schemaRef ds:uri="http://schemas.microsoft.com/office/infopath/2007/PartnerControls"/>
   </ds:schemaRefs>
 </ds:datastoreItem>
 </file>
@@ -5830,10 +5977,9 @@
 </file>
 
 <file path=customXml/itemProps3.xml><?xml version="1.0" encoding="utf-8"?>
-<ds:datastoreItem xmlns:ds="http://schemas.openxmlformats.org/officeDocument/2006/customXml" ds:itemID="{8542EACB-7939-45C8-99C3-B6897CA7A7EF}">
+<ds:datastoreItem xmlns:ds="http://schemas.openxmlformats.org/officeDocument/2006/customXml" ds:itemID="{1F59EA8B-1FA8-40D2-A8B0-61B9CE1E4579}">
   <ds:schemaRefs>
-    <ds:schemaRef ds:uri="http://schemas.microsoft.com/office/2006/metadata/properties"/>
-    <ds:schemaRef ds:uri="http://schemas.microsoft.com/office/infopath/2007/PartnerControls"/>
+    <ds:schemaRef ds:uri="http://schemas.microsoft.com/sharepoint/v3/contenttype/forms"/>
   </ds:schemaRefs>
 </ds:datastoreItem>
 </file>
</xml_diff>